<commit_message>
Ergebnisse von UB67 hinzugefügt
</commit_message>
<xml_diff>
--- a/Ubung 67/Projektstrukturplan.docx
+++ b/Ubung 67/Projektstrukturplan.docx
@@ -12,6 +12,87 @@
         <w:rPr>
           <w:lang w:val="de-DE"/>
         </w:rPr>
+        <w:t xml:space="preserve">Projektstrukturplan: </w:t>
+      </w:r>
+    </w:p>
+    <w:p>
+      <w:pPr>
+        <w:rPr>
+          <w:lang w:val="de-DE"/>
+        </w:rPr>
+      </w:pPr>
+    </w:p>
+    <w:p>
+      <w:pPr>
+        <w:rPr>
+          <w:lang w:val="de-DE"/>
+        </w:rPr>
+      </w:pPr>
+      <w:r>
+        <w:rPr>
+          <w:noProof/>
+          <w:lang w:val="de-DE"/>
+        </w:rPr>
+        <w:drawing>
+          <wp:inline distT="0" distB="0" distL="0" distR="0" wp14:anchorId="005B0733" wp14:editId="1534733A">
+            <wp:extent cx="5731510" cy="3207385"/>
+            <wp:effectExtent l="0" t="0" r="0" b="5715"/>
+            <wp:docPr id="1469239196" name="Picture 2" descr="A screenshot of a computer&#10;&#10;Description automatically generated"/>
+            <wp:cNvGraphicFramePr>
+              <a:graphicFrameLocks xmlns:a="http://schemas.openxmlformats.org/drawingml/2006/main" noChangeAspect="1"/>
+            </wp:cNvGraphicFramePr>
+            <a:graphic xmlns:a="http://schemas.openxmlformats.org/drawingml/2006/main">
+              <a:graphicData uri="http://schemas.openxmlformats.org/drawingml/2006/picture">
+                <pic:pic xmlns:pic="http://schemas.openxmlformats.org/drawingml/2006/picture">
+                  <pic:nvPicPr>
+                    <pic:cNvPr id="1469239196" name="Picture 2" descr="A screenshot of a computer&#10;&#10;Description automatically generated"/>
+                    <pic:cNvPicPr/>
+                  </pic:nvPicPr>
+                  <pic:blipFill>
+                    <a:blip r:embed="rId5">
+                      <a:extLst>
+                        <a:ext uri="{28A0092B-C50C-407E-A947-70E740481C1C}">
+                          <a14:useLocalDpi xmlns:a14="http://schemas.microsoft.com/office/drawing/2010/main" val="0"/>
+                        </a:ext>
+                      </a:extLst>
+                    </a:blip>
+                    <a:stretch>
+                      <a:fillRect/>
+                    </a:stretch>
+                  </pic:blipFill>
+                  <pic:spPr>
+                    <a:xfrm>
+                      <a:off x="0" y="0"/>
+                      <a:ext cx="5731510" cy="3207385"/>
+                    </a:xfrm>
+                    <a:prstGeom prst="rect">
+                      <a:avLst/>
+                    </a:prstGeom>
+                  </pic:spPr>
+                </pic:pic>
+              </a:graphicData>
+            </a:graphic>
+          </wp:inline>
+        </w:drawing>
+      </w:r>
+    </w:p>
+    <w:p>
+      <w:pPr>
+        <w:rPr>
+          <w:lang w:val="de-DE"/>
+        </w:rPr>
+      </w:pPr>
+    </w:p>
+    <w:p>
+      <w:pPr>
+        <w:rPr>
+          <w:lang w:val="de-DE"/>
+        </w:rPr>
+      </w:pPr>
+      <w:r>
+        <w:rPr>
+          <w:lang w:val="de-DE"/>
+        </w:rPr>
         <w:t>Konzeptentwicklung</w:t>
       </w:r>
       <w:r>
@@ -185,13 +266,7 @@
         <w:rPr>
           <w:lang w:val="de-DE"/>
         </w:rPr>
-        <w:t>3</w:t>
-      </w:r>
-      <w:r>
-        <w:rPr>
-          <w:lang w:val="de-DE"/>
-        </w:rPr>
-        <w:t>. Softwarearchitektur wird geschrieben</w:t>
+        <w:t>3. Softwarearchitektur wird geschrieben</w:t>
       </w:r>
     </w:p>
     <w:p>
@@ -433,63 +508,863 @@
           <w:lang w:val="de-DE"/>
         </w:rPr>
       </w:pPr>
-      <w:r>
-        <w:rPr>
-          <w:lang w:val="de-DE"/>
-        </w:rPr>
-        <w:t>Qualitätssicherung-Testphasen</w:t>
-      </w:r>
-    </w:p>
-    <w:p>
-      <w:pPr>
-        <w:rPr>
-          <w:lang w:val="de-DE"/>
-        </w:rPr>
-      </w:pPr>
-      <w:r>
-        <w:rPr>
-          <w:lang w:val="de-DE"/>
-        </w:rPr>
-        <w:t>Inbetriebnahme</w:t>
-      </w:r>
-    </w:p>
-    <w:p>
-      <w:pPr>
-        <w:rPr>
-          <w:lang w:val="de-DE"/>
-        </w:rPr>
-      </w:pPr>
-      <w:r>
-        <w:rPr>
-          <w:lang w:val="de-DE"/>
-        </w:rPr>
-        <w:t>Dokumentation</w:t>
-      </w:r>
-    </w:p>
-    <w:p>
-      <w:pPr>
-        <w:rPr>
-          <w:lang w:val="de-DE"/>
-        </w:rPr>
-      </w:pPr>
-      <w:r>
-        <w:rPr>
-          <w:lang w:val="de-DE"/>
-        </w:rPr>
-        <w:t>Projektmanagement</w:t>
-      </w:r>
-    </w:p>
-    <w:p>
-      <w:pPr>
-        <w:rPr>
-          <w:lang w:val="de-DE"/>
-        </w:rPr>
-      </w:pPr>
-      <w:r>
-        <w:rPr>
-          <w:lang w:val="de-DE"/>
-        </w:rPr>
-        <w:t>Marketing und Vertrieb:</w:t>
+    </w:p>
+    <w:p>
+      <w:pPr>
+        <w:rPr>
+          <w:lang w:val="de-DE"/>
+        </w:rPr>
+      </w:pPr>
+    </w:p>
+    <w:p>
+      <w:pPr>
+        <w:rPr>
+          <w:lang w:val="de-DE"/>
+        </w:rPr>
+      </w:pPr>
+    </w:p>
+    <w:p>
+      <w:pPr>
+        <w:rPr>
+          <w:lang w:val="de-DE"/>
+        </w:rPr>
+      </w:pPr>
+    </w:p>
+    <w:p>
+      <w:pPr>
+        <w:rPr>
+          <w:lang w:val="de-DE"/>
+        </w:rPr>
+      </w:pPr>
+    </w:p>
+    <w:p>
+      <w:pPr>
+        <w:rPr>
+          <w:lang w:val="de-DE"/>
+        </w:rPr>
+      </w:pPr>
+      <w:proofErr w:type="gramStart"/>
+      <w:r>
+        <w:rPr>
+          <w:lang w:val="de-DE"/>
+        </w:rPr>
+        <w:lastRenderedPageBreak/>
+        <w:t>Qualitätssicherung :</w:t>
+      </w:r>
+      <w:proofErr w:type="gramEnd"/>
+    </w:p>
+    <w:p>
+      <w:pPr>
+        <w:rPr>
+          <w:lang w:val="de-DE"/>
+        </w:rPr>
+      </w:pPr>
+      <w:r>
+        <w:rPr>
+          <w:lang w:val="de-DE"/>
+        </w:rPr>
+        <w:tab/>
+        <w:t>1.</w:t>
+      </w:r>
+      <w:r>
+        <w:rPr>
+          <w:lang w:val="de-DE"/>
+        </w:rPr>
+        <w:tab/>
+        <w:t>Definition von Qualitätsstandards</w:t>
+      </w:r>
+    </w:p>
+    <w:p>
+      <w:pPr>
+        <w:rPr>
+          <w:lang w:val="de-DE"/>
+        </w:rPr>
+      </w:pPr>
+      <w:r>
+        <w:rPr>
+          <w:lang w:val="de-DE"/>
+        </w:rPr>
+        <w:tab/>
+        <w:t>2.</w:t>
+      </w:r>
+      <w:r>
+        <w:rPr>
+          <w:lang w:val="de-DE"/>
+        </w:rPr>
+        <w:tab/>
+        <w:t>Qualitätsplanung abgeschlossen</w:t>
+      </w:r>
+    </w:p>
+    <w:p>
+      <w:pPr>
+        <w:rPr>
+          <w:lang w:val="de-DE"/>
+        </w:rPr>
+      </w:pPr>
+      <w:r>
+        <w:rPr>
+          <w:lang w:val="de-DE"/>
+        </w:rPr>
+        <w:tab/>
+        <w:t>3.</w:t>
+      </w:r>
+      <w:r>
+        <w:rPr>
+          <w:lang w:val="de-DE"/>
+        </w:rPr>
+        <w:tab/>
+        <w:t>Erste Testphase abgeschlossen</w:t>
+      </w:r>
+    </w:p>
+    <w:p>
+      <w:pPr>
+        <w:rPr>
+          <w:lang w:val="de-DE"/>
+        </w:rPr>
+      </w:pPr>
+      <w:r>
+        <w:rPr>
+          <w:lang w:val="de-DE"/>
+        </w:rPr>
+        <w:tab/>
+        <w:t>4.</w:t>
+      </w:r>
+      <w:r>
+        <w:rPr>
+          <w:lang w:val="de-DE"/>
+        </w:rPr>
+        <w:tab/>
+        <w:t>Feedback von Stakeholdern erhalten</w:t>
+      </w:r>
+    </w:p>
+    <w:p>
+      <w:pPr>
+        <w:rPr>
+          <w:lang w:val="de-DE"/>
+        </w:rPr>
+      </w:pPr>
+      <w:r>
+        <w:rPr>
+          <w:lang w:val="de-DE"/>
+        </w:rPr>
+        <w:tab/>
+        <w:t>5.</w:t>
+      </w:r>
+      <w:r>
+        <w:rPr>
+          <w:lang w:val="de-DE"/>
+        </w:rPr>
+        <w:tab/>
+        <w:t xml:space="preserve">Qualitätssicherungsüberprüfung          bestanden. </w:t>
+      </w:r>
+    </w:p>
+    <w:p>
+      <w:pPr>
+        <w:rPr>
+          <w:lang w:val="de-DE"/>
+        </w:rPr>
+      </w:pPr>
+    </w:p>
+    <w:p>
+      <w:pPr>
+        <w:rPr>
+          <w:lang w:val="de-DE"/>
+        </w:rPr>
+      </w:pPr>
+      <w:r>
+        <w:rPr>
+          <w:lang w:val="de-DE"/>
+        </w:rPr>
+        <w:t xml:space="preserve">Inbetriebnahme: </w:t>
+      </w:r>
+    </w:p>
+    <w:p>
+      <w:pPr>
+        <w:rPr>
+          <w:lang w:val="de-DE"/>
+        </w:rPr>
+      </w:pPr>
+      <w:r>
+        <w:rPr>
+          <w:lang w:val="de-DE"/>
+        </w:rPr>
+        <w:t xml:space="preserve">       1.   Systemkonfiguration abgeschlossen</w:t>
+      </w:r>
+    </w:p>
+    <w:p>
+      <w:pPr>
+        <w:rPr>
+          <w:lang w:val="de-DE"/>
+        </w:rPr>
+      </w:pPr>
+      <w:r>
+        <w:rPr>
+          <w:lang w:val="de-DE"/>
+        </w:rPr>
+        <w:tab/>
+        <w:t>2.</w:t>
+      </w:r>
+      <w:r>
+        <w:rPr>
+          <w:lang w:val="de-DE"/>
+        </w:rPr>
+        <w:tab/>
+        <w:t>Hardware- und Softwareintegration abgeschlossen</w:t>
+      </w:r>
+    </w:p>
+    <w:p>
+      <w:pPr>
+        <w:rPr>
+          <w:lang w:val="de-DE"/>
+        </w:rPr>
+      </w:pPr>
+      <w:r>
+        <w:rPr>
+          <w:lang w:val="de-DE"/>
+        </w:rPr>
+        <w:tab/>
+        <w:t>3.</w:t>
+      </w:r>
+      <w:r>
+        <w:rPr>
+          <w:lang w:val="de-DE"/>
+        </w:rPr>
+        <w:tab/>
+        <w:t>Pilotphase gestartet</w:t>
+      </w:r>
+    </w:p>
+    <w:p>
+      <w:pPr>
+        <w:rPr>
+          <w:lang w:val="de-DE"/>
+        </w:rPr>
+      </w:pPr>
+      <w:r>
+        <w:rPr>
+          <w:lang w:val="de-DE"/>
+        </w:rPr>
+        <w:tab/>
+        <w:t>4.</w:t>
+      </w:r>
+      <w:r>
+        <w:rPr>
+          <w:lang w:val="de-DE"/>
+        </w:rPr>
+        <w:tab/>
+        <w:t>Benutzerschulung abgeschlossen</w:t>
+      </w:r>
+    </w:p>
+    <w:p>
+      <w:pPr>
+        <w:rPr>
+          <w:lang w:val="de-DE"/>
+        </w:rPr>
+      </w:pPr>
+      <w:r>
+        <w:rPr>
+          <w:lang w:val="de-DE"/>
+        </w:rPr>
+        <w:tab/>
+        <w:t>5.</w:t>
+      </w:r>
+      <w:r>
+        <w:rPr>
+          <w:lang w:val="de-DE"/>
+        </w:rPr>
+        <w:tab/>
+        <w:t>Akzeptanztests bestanden</w:t>
+      </w:r>
+    </w:p>
+    <w:p>
+      <w:pPr>
+        <w:rPr>
+          <w:lang w:val="de-DE"/>
+        </w:rPr>
+      </w:pPr>
+      <w:r>
+        <w:rPr>
+          <w:lang w:val="de-DE"/>
+        </w:rPr>
+        <w:tab/>
+        <w:t>6.</w:t>
+      </w:r>
+      <w:r>
+        <w:rPr>
+          <w:lang w:val="de-DE"/>
+        </w:rPr>
+        <w:tab/>
+        <w:t>Produktionsstart</w:t>
+      </w:r>
+    </w:p>
+    <w:p>
+      <w:pPr>
+        <w:rPr>
+          <w:lang w:val="de-DE"/>
+        </w:rPr>
+      </w:pPr>
+    </w:p>
+    <w:p>
+      <w:pPr>
+        <w:rPr>
+          <w:lang w:val="de-DE"/>
+        </w:rPr>
+      </w:pPr>
+      <w:r>
+        <w:rPr>
+          <w:lang w:val="de-DE"/>
+        </w:rPr>
+        <w:t xml:space="preserve">Dokumentation: </w:t>
+      </w:r>
+    </w:p>
+    <w:p>
+      <w:pPr>
+        <w:rPr>
+          <w:lang w:val="de-DE"/>
+        </w:rPr>
+      </w:pPr>
+      <w:r>
+        <w:rPr>
+          <w:lang w:val="de-DE"/>
+        </w:rPr>
+        <w:tab/>
+        <w:t>1.</w:t>
+      </w:r>
+      <w:r>
+        <w:rPr>
+          <w:lang w:val="de-DE"/>
+        </w:rPr>
+        <w:tab/>
+        <w:t>Dokumentationsplan erstellt</w:t>
+      </w:r>
+    </w:p>
+    <w:p>
+      <w:pPr>
+        <w:rPr>
+          <w:lang w:val="de-DE"/>
+        </w:rPr>
+      </w:pPr>
+      <w:r>
+        <w:rPr>
+          <w:lang w:val="de-DE"/>
+        </w:rPr>
+        <w:tab/>
+        <w:t>2.</w:t>
+      </w:r>
+      <w:r>
+        <w:rPr>
+          <w:lang w:val="de-DE"/>
+        </w:rPr>
+        <w:tab/>
+        <w:t>Vorläufige Dokumentationsphase abgeschlossen</w:t>
+      </w:r>
+    </w:p>
+    <w:p>
+      <w:pPr>
+        <w:rPr>
+          <w:lang w:val="de-DE"/>
+        </w:rPr>
+      </w:pPr>
+      <w:r>
+        <w:rPr>
+          <w:lang w:val="de-DE"/>
+        </w:rPr>
+        <w:tab/>
+        <w:t>3.</w:t>
+      </w:r>
+      <w:r>
+        <w:rPr>
+          <w:lang w:val="de-DE"/>
+        </w:rPr>
+        <w:tab/>
+        <w:t>Überprüfung und Freigabe der Dokumentation</w:t>
+      </w:r>
+    </w:p>
+    <w:p>
+      <w:pPr>
+        <w:rPr>
+          <w:lang w:val="de-DE"/>
+        </w:rPr>
+      </w:pPr>
+      <w:r>
+        <w:rPr>
+          <w:lang w:val="de-DE"/>
+        </w:rPr>
+        <w:tab/>
+        <w:t>4.</w:t>
+      </w:r>
+      <w:r>
+        <w:rPr>
+          <w:lang w:val="de-DE"/>
+        </w:rPr>
+        <w:tab/>
+        <w:t>Abschlussdokumentation erstellt</w:t>
+      </w:r>
+    </w:p>
+    <w:p>
+      <w:pPr>
+        <w:rPr>
+          <w:lang w:val="de-DE"/>
+        </w:rPr>
+      </w:pPr>
+    </w:p>
+    <w:p>
+      <w:r>
+        <w:t>Projektmanagement (PM):</w:t>
+      </w:r>
+    </w:p>
+    <w:p>
+      <w:pPr>
+        <w:pStyle w:val="ListParagraph"/>
+        <w:numPr>
+          <w:ilvl w:val="0"/>
+          <w:numId w:val="2"/>
+        </w:numPr>
+      </w:pPr>
+      <w:r>
+        <w:t>-Wöchentliche/Monatliche Berichte erstellen, inklusive Zusammenfassung des Projektfortschritts, Problemen und zukünftigen Plänen.</w:t>
+      </w:r>
+    </w:p>
+    <w:p>
+      <w:pPr>
+        <w:pStyle w:val="ListParagraph"/>
+        <w:numPr>
+          <w:ilvl w:val="0"/>
+          <w:numId w:val="2"/>
+        </w:numPr>
+      </w:pPr>
+      <w:r>
+        <w:t>-Regelmäßige Teammeetings abhalten und Diskussionen, Entscheidungen sowie Aktionselemente dokumentieren.</w:t>
+      </w:r>
+    </w:p>
+    <w:p>
+      <w:pPr>
+        <w:pStyle w:val="ListParagraph"/>
+        <w:numPr>
+          <w:ilvl w:val="0"/>
+          <w:numId w:val="2"/>
+        </w:numPr>
+      </w:pPr>
+      <w:r>
+        <w:t>-Protokolle für Stakeholder-Meetings erstellen, um Diskussionen mit externen Parteien zu dokumentieren.</w:t>
+      </w:r>
+    </w:p>
+    <w:p/>
+    <w:p>
+      <w:r>
+        <w:t>Marketing:</w:t>
+      </w:r>
+    </w:p>
+    <w:p>
+      <w:pPr>
+        <w:pStyle w:val="ListParagraph"/>
+        <w:numPr>
+          <w:ilvl w:val="0"/>
+          <w:numId w:val="3"/>
+        </w:numPr>
+      </w:pPr>
+      <w:r>
+        <w:t>Zielmarktanalyse durchführen und die Zielgruppe sowie den Markt für das Produkt definieren.</w:t>
+      </w:r>
+    </w:p>
+    <w:p>
+      <w:pPr>
+        <w:pStyle w:val="ListParagraph"/>
+        <w:numPr>
+          <w:ilvl w:val="0"/>
+          <w:numId w:val="3"/>
+        </w:numPr>
+      </w:pPr>
+      <w:r>
+        <w:t>-Wettbewerbsanalyse abschließen, um Stärken und Schwächen der Konkurrenz zu verstehen.</w:t>
+      </w:r>
+    </w:p>
+    <w:p>
+      <w:pPr>
+        <w:pStyle w:val="ListParagraph"/>
+        <w:numPr>
+          <w:ilvl w:val="0"/>
+          <w:numId w:val="3"/>
+        </w:numPr>
+      </w:pPr>
+      <w:r>
+        <w:t>-</w:t>
+      </w:r>
+      <w:r>
+        <w:t>Aufbau einer professionellen Website mit relevanten Informationen über Dienstleistungen</w:t>
+      </w:r>
+    </w:p>
+    <w:p>
+      <w:pPr>
+        <w:pStyle w:val="ListParagraph"/>
+        <w:numPr>
+          <w:ilvl w:val="0"/>
+          <w:numId w:val="3"/>
+        </w:numPr>
+      </w:pPr>
+      <w:r>
+        <w:t>-</w:t>
+      </w:r>
+      <w:r>
+        <w:t>Bewertung von Sponsoring-Möglichkeiten, um die Marke in relevanten Kontexten zu präsentieren</w:t>
+      </w:r>
+    </w:p>
+    <w:p>
+      <w:pPr>
+        <w:pStyle w:val="ListParagraph"/>
+        <w:numPr>
+          <w:ilvl w:val="0"/>
+          <w:numId w:val="3"/>
+        </w:numPr>
+      </w:pPr>
+      <w:r>
+        <w:t>-</w:t>
+      </w:r>
+      <w:r>
+        <w:t>Implementierung von Social-Media-Kampagnen zur Förderung der Community-Teilnahme.</w:t>
+      </w:r>
+    </w:p>
+    <w:p/>
+    <w:p/>
+    <w:p/>
+    <w:p/>
+    <w:p/>
+    <w:p/>
+    <w:p/>
+    <w:p>
+      <w:r>
+        <w:lastRenderedPageBreak/>
+        <w:t>Vertrieb:</w:t>
+      </w:r>
+    </w:p>
+    <w:p>
+      <w:pPr>
+        <w:pStyle w:val="ListParagraph"/>
+        <w:numPr>
+          <w:ilvl w:val="0"/>
+          <w:numId w:val="5"/>
+        </w:numPr>
+      </w:pPr>
+      <w:r>
+        <w:t>-Erstellung eines Vertriebsplans mit klaren Verkaufszielen und Strategien.</w:t>
+      </w:r>
+    </w:p>
+    <w:p>
+      <w:pPr>
+        <w:pStyle w:val="ListParagraph"/>
+        <w:numPr>
+          <w:ilvl w:val="0"/>
+          <w:numId w:val="5"/>
+        </w:numPr>
+      </w:pPr>
+      <w:r>
+        <w:rPr>
+          <w:lang w:val="de-DE"/>
+        </w:rPr>
+        <w:t>-</w:t>
+      </w:r>
+      <w:r>
+        <w:t>Entwickeln von Vertriebsprozessen</w:t>
+      </w:r>
+      <w:r>
+        <w:t>, um die Lead-Generierung, Qualifizierung und Konvertierung zu optimieren.</w:t>
+      </w:r>
+    </w:p>
+    <w:p>
+      <w:pPr>
+        <w:pStyle w:val="ListParagraph"/>
+        <w:numPr>
+          <w:ilvl w:val="0"/>
+          <w:numId w:val="5"/>
+        </w:numPr>
+      </w:pPr>
+      <w:r>
+        <w:t>-Implementierung eines Customer Relationship Management (CRM)-Systems zur effizienten Verwaltung von Kundeninformationen.</w:t>
+      </w:r>
+    </w:p>
+    <w:p>
+      <w:pPr>
+        <w:pStyle w:val="ListParagraph"/>
+        <w:numPr>
+          <w:ilvl w:val="0"/>
+          <w:numId w:val="5"/>
+        </w:numPr>
+      </w:pPr>
+      <w:r>
+        <w:t>-Einführung von Innovationszyklen  basierend auf Markttrends und Kundenfeedback.</w:t>
+      </w:r>
+    </w:p>
+    <w:p>
+      <w:pPr>
+        <w:pStyle w:val="ListParagraph"/>
+        <w:numPr>
+          <w:ilvl w:val="0"/>
+          <w:numId w:val="5"/>
+        </w:numPr>
+      </w:pPr>
+      <w:r>
+        <w:t>-Durchführung periodischer Marktforschung zur kontinuierlichen Anpassung der Marketingstrategien</w:t>
+      </w:r>
+    </w:p>
+    <w:p/>
+    <w:p/>
+    <w:p>
+      <w:pPr>
+        <w:rPr>
+          <w:lang w:val="de-DE"/>
+        </w:rPr>
+      </w:pPr>
+      <w:r>
+        <w:rPr>
+          <w:lang w:val="de-DE"/>
+        </w:rPr>
+        <w:t>Netzplan</w:t>
+      </w:r>
+    </w:p>
+    <w:p>
+      <w:pPr>
+        <w:rPr>
+          <w:lang w:val="de-DE"/>
+        </w:rPr>
+      </w:pPr>
+      <w:r>
+        <w:rPr>
+          <w:lang w:val="de-DE"/>
+        </w:rPr>
+        <w:t>1. Konzeptentwicklung und Entwurf:</w:t>
+      </w:r>
+    </w:p>
+    <w:p>
+      <w:pPr>
+        <w:rPr>
+          <w:lang w:val="de-DE"/>
+        </w:rPr>
+      </w:pPr>
+    </w:p>
+    <w:p>
+      <w:pPr>
+        <w:jc w:val="center"/>
+        <w:rPr>
+          <w:lang w:val="de-DE"/>
+        </w:rPr>
+      </w:pPr>
+      <w:r>
+        <w:rPr>
+          <w:noProof/>
+          <w:lang w:val="de-DE"/>
+        </w:rPr>
+        <w:drawing>
+          <wp:inline distT="0" distB="0" distL="0" distR="0" wp14:anchorId="370EA21E" wp14:editId="5DFFC10C">
+            <wp:extent cx="4849221" cy="2286000"/>
+            <wp:effectExtent l="0" t="0" r="2540" b="0"/>
+            <wp:docPr id="542407469" name="Picture 3" descr="A diagram of a project&#10;&#10;Description automatically generated"/>
+            <wp:cNvGraphicFramePr>
+              <a:graphicFrameLocks xmlns:a="http://schemas.openxmlformats.org/drawingml/2006/main" noChangeAspect="1"/>
+            </wp:cNvGraphicFramePr>
+            <a:graphic xmlns:a="http://schemas.openxmlformats.org/drawingml/2006/main">
+              <a:graphicData uri="http://schemas.openxmlformats.org/drawingml/2006/picture">
+                <pic:pic xmlns:pic="http://schemas.openxmlformats.org/drawingml/2006/picture">
+                  <pic:nvPicPr>
+                    <pic:cNvPr id="542407469" name="Picture 3" descr="A diagram of a project&#10;&#10;Description automatically generated"/>
+                    <pic:cNvPicPr/>
+                  </pic:nvPicPr>
+                  <pic:blipFill>
+                    <a:blip r:embed="rId6">
+                      <a:extLst>
+                        <a:ext uri="{28A0092B-C50C-407E-A947-70E740481C1C}">
+                          <a14:useLocalDpi xmlns:a14="http://schemas.microsoft.com/office/drawing/2010/main" val="0"/>
+                        </a:ext>
+                      </a:extLst>
+                    </a:blip>
+                    <a:stretch>
+                      <a:fillRect/>
+                    </a:stretch>
+                  </pic:blipFill>
+                  <pic:spPr>
+                    <a:xfrm>
+                      <a:off x="0" y="0"/>
+                      <a:ext cx="4881437" cy="2301187"/>
+                    </a:xfrm>
+                    <a:prstGeom prst="rect">
+                      <a:avLst/>
+                    </a:prstGeom>
+                  </pic:spPr>
+                </pic:pic>
+              </a:graphicData>
+            </a:graphic>
+          </wp:inline>
+        </w:drawing>
+      </w:r>
+    </w:p>
+    <w:p>
+      <w:pPr>
+        <w:rPr>
+          <w:lang w:val="de-DE"/>
+        </w:rPr>
+      </w:pPr>
+    </w:p>
+    <w:p>
+      <w:pPr>
+        <w:rPr>
+          <w:lang w:val="de-DE"/>
+        </w:rPr>
+      </w:pPr>
+      <w:r>
+        <w:rPr>
+          <w:lang w:val="de-DE"/>
+        </w:rPr>
+        <w:t>2. Softwareentwicklung:</w:t>
+      </w:r>
+    </w:p>
+    <w:p>
+      <w:pPr>
+        <w:rPr>
+          <w:lang w:val="de-DE"/>
+        </w:rPr>
+      </w:pPr>
+    </w:p>
+    <w:p>
+      <w:pPr>
+        <w:jc w:val="center"/>
+        <w:rPr>
+          <w:lang w:val="de-DE"/>
+        </w:rPr>
+      </w:pPr>
+      <w:r>
+        <w:rPr>
+          <w:noProof/>
+          <w:lang w:val="de-DE"/>
+        </w:rPr>
+        <w:drawing>
+          <wp:inline distT="0" distB="0" distL="0" distR="0" wp14:anchorId="142FC320" wp14:editId="1E93284E">
+            <wp:extent cx="4853354" cy="2965461"/>
+            <wp:effectExtent l="0" t="0" r="0" b="0"/>
+            <wp:docPr id="1465757446" name="Picture 4" descr="A diagram of software testing&#10;&#10;Description automatically generated"/>
+            <wp:cNvGraphicFramePr>
+              <a:graphicFrameLocks xmlns:a="http://schemas.openxmlformats.org/drawingml/2006/main" noChangeAspect="1"/>
+            </wp:cNvGraphicFramePr>
+            <a:graphic xmlns:a="http://schemas.openxmlformats.org/drawingml/2006/main">
+              <a:graphicData uri="http://schemas.openxmlformats.org/drawingml/2006/picture">
+                <pic:pic xmlns:pic="http://schemas.openxmlformats.org/drawingml/2006/picture">
+                  <pic:nvPicPr>
+                    <pic:cNvPr id="1465757446" name="Picture 4" descr="A diagram of software testing&#10;&#10;Description automatically generated"/>
+                    <pic:cNvPicPr/>
+                  </pic:nvPicPr>
+                  <pic:blipFill>
+                    <a:blip r:embed="rId7">
+                      <a:extLst>
+                        <a:ext uri="{28A0092B-C50C-407E-A947-70E740481C1C}">
+                          <a14:useLocalDpi xmlns:a14="http://schemas.microsoft.com/office/drawing/2010/main" val="0"/>
+                        </a:ext>
+                      </a:extLst>
+                    </a:blip>
+                    <a:stretch>
+                      <a:fillRect/>
+                    </a:stretch>
+                  </pic:blipFill>
+                  <pic:spPr>
+                    <a:xfrm>
+                      <a:off x="0" y="0"/>
+                      <a:ext cx="4863533" cy="2971681"/>
+                    </a:xfrm>
+                    <a:prstGeom prst="rect">
+                      <a:avLst/>
+                    </a:prstGeom>
+                  </pic:spPr>
+                </pic:pic>
+              </a:graphicData>
+            </a:graphic>
+          </wp:inline>
+        </w:drawing>
+      </w:r>
+    </w:p>
+    <w:p>
+      <w:pPr>
+        <w:rPr>
+          <w:lang w:val="de-DE"/>
+        </w:rPr>
+      </w:pPr>
+    </w:p>
+    <w:p>
+      <w:pPr>
+        <w:rPr>
+          <w:lang w:val="de-DE"/>
+        </w:rPr>
+      </w:pPr>
+    </w:p>
+    <w:p>
+      <w:pPr>
+        <w:rPr>
+          <w:lang w:val="de-DE"/>
+        </w:rPr>
+      </w:pPr>
+      <w:r>
+        <w:rPr>
+          <w:lang w:val="de-DE"/>
+        </w:rPr>
+        <w:lastRenderedPageBreak/>
+        <w:t>3. Vertrieb und Marketing</w:t>
+      </w:r>
+    </w:p>
+    <w:p>
+      <w:pPr>
+        <w:rPr>
+          <w:lang w:val="de-DE"/>
+        </w:rPr>
+      </w:pPr>
+    </w:p>
+    <w:p>
+      <w:pPr>
+        <w:jc w:val="center"/>
+        <w:rPr>
+          <w:lang w:val="de-DE"/>
+        </w:rPr>
+      </w:pPr>
+      <w:r>
+        <w:rPr>
+          <w:noProof/>
+          <w:lang w:val="de-DE"/>
+        </w:rPr>
+        <w:drawing>
+          <wp:inline distT="0" distB="0" distL="0" distR="0" wp14:anchorId="2751A5CF" wp14:editId="7CEF780D">
+            <wp:extent cx="5099538" cy="3200630"/>
+            <wp:effectExtent l="0" t="0" r="6350" b="0"/>
+            <wp:docPr id="606901468" name="Picture 5" descr="A diagram of a diagram&#10;&#10;Description automatically generated"/>
+            <wp:cNvGraphicFramePr>
+              <a:graphicFrameLocks xmlns:a="http://schemas.openxmlformats.org/drawingml/2006/main" noChangeAspect="1"/>
+            </wp:cNvGraphicFramePr>
+            <a:graphic xmlns:a="http://schemas.openxmlformats.org/drawingml/2006/main">
+              <a:graphicData uri="http://schemas.openxmlformats.org/drawingml/2006/picture">
+                <pic:pic xmlns:pic="http://schemas.openxmlformats.org/drawingml/2006/picture">
+                  <pic:nvPicPr>
+                    <pic:cNvPr id="606901468" name="Picture 5" descr="A diagram of a diagram&#10;&#10;Description automatically generated"/>
+                    <pic:cNvPicPr/>
+                  </pic:nvPicPr>
+                  <pic:blipFill>
+                    <a:blip r:embed="rId8">
+                      <a:extLst>
+                        <a:ext uri="{28A0092B-C50C-407E-A947-70E740481C1C}">
+                          <a14:useLocalDpi xmlns:a14="http://schemas.microsoft.com/office/drawing/2010/main" val="0"/>
+                        </a:ext>
+                      </a:extLst>
+                    </a:blip>
+                    <a:stretch>
+                      <a:fillRect/>
+                    </a:stretch>
+                  </pic:blipFill>
+                  <pic:spPr>
+                    <a:xfrm>
+                      <a:off x="0" y="0"/>
+                      <a:ext cx="5117514" cy="3211912"/>
+                    </a:xfrm>
+                    <a:prstGeom prst="rect">
+                      <a:avLst/>
+                    </a:prstGeom>
+                  </pic:spPr>
+                </pic:pic>
+              </a:graphicData>
+            </a:graphic>
+          </wp:inline>
+        </w:drawing>
       </w:r>
     </w:p>
     <w:sectPr>
@@ -500,6 +1375,538 @@
     </w:sectPr>
   </w:body>
 </w:document>
+</file>
+
+<file path=word/numbering.xml><?xml version="1.0" encoding="utf-8"?>
+<w:numbering xmlns:wpc="http://schemas.microsoft.com/office/word/2010/wordprocessingCanvas" xmlns:cx="http://schemas.microsoft.com/office/drawing/2014/chartex" xmlns:cx1="http://schemas.microsoft.com/office/drawing/2015/9/8/chartex" xmlns:cx2="http://schemas.microsoft.com/office/drawing/2015/10/21/chartex" xmlns:cx3="http://schemas.microsoft.com/office/drawing/2016/5/9/chartex" xmlns:cx4="http://schemas.microsoft.com/office/drawing/2016/5/10/chartex" xmlns:cx5="http://schemas.microsoft.com/office/drawing/2016/5/11/chartex" xmlns:cx6="http://schemas.microsoft.com/office/drawing/2016/5/12/chartex" xmlns:cx7="http://schemas.microsoft.com/office/drawing/2016/5/13/chartex" xmlns:cx8="http://schemas.microsoft.com/office/drawing/2016/5/14/chartex" xmlns:mc="http://schemas.openxmlformats.org/markup-compatibility/2006" xmlns:aink="http://schemas.microsoft.com/office/drawing/2016/ink" xmlns:am3d="http://schemas.microsoft.com/office/drawing/2017/model3d" xmlns:o="urn:schemas-microsoft-com:office:office" xmlns:oel="http://schemas.microsoft.com/office/2019/extlst" xmlns:r="http://schemas.openxmlformats.org/officeDocument/2006/relationships" xmlns:m="http://schemas.openxmlformats.org/officeDocument/2006/math" xmlns:v="urn:schemas-microsoft-com:vml" xmlns:wp14="http://schemas.microsoft.com/office/word/2010/wordprocessingDrawing" xmlns:wp="http://schemas.openxmlformats.org/drawingml/2006/wordprocessingDrawing" xmlns:w10="urn:schemas-microsoft-com:office:word" xmlns:w="http://schemas.openxmlformats.org/wordprocessingml/2006/main" xmlns:w14="http://schemas.microsoft.com/office/word/2010/wordml" xmlns:w15="http://schemas.microsoft.com/office/word/2012/wordml" xmlns:w16cex="http://schemas.microsoft.com/office/word/2018/wordml/cex" xmlns:w16cid="http://schemas.microsoft.com/office/word/2016/wordml/cid" xmlns:w16="http://schemas.microsoft.com/office/word/2018/wordml" xmlns:w16sdtdh="http://schemas.microsoft.com/office/word/2020/wordml/sdtdatahash" xmlns:w16se="http://schemas.microsoft.com/office/word/2015/wordml/symex" xmlns:wpg="http://schemas.microsoft.com/office/word/2010/wordprocessingGroup" xmlns:wpi="http://schemas.microsoft.com/office/word/2010/wordprocessingInk" xmlns:wne="http://schemas.microsoft.com/office/word/2006/wordml" xmlns:wps="http://schemas.microsoft.com/office/word/2010/wordprocessingShape" mc:Ignorable="w14 w15 w16se w16cid w16 w16cex w16sdtdh wp14">
+  <w:abstractNum w:abstractNumId="0" w15:restartNumberingAfterBreak="0">
+    <w:nsid w:val="346E0E37"/>
+    <w:multiLevelType w:val="hybridMultilevel"/>
+    <w:tmpl w:val="809A1764"/>
+    <w:lvl w:ilvl="0" w:tplc="0809000F">
+      <w:start w:val="1"/>
+      <w:numFmt w:val="decimal"/>
+      <w:lvlText w:val="%1."/>
+      <w:lvlJc w:val="left"/>
+      <w:pPr>
+        <w:ind w:left="720" w:hanging="360"/>
+      </w:pPr>
+      <w:rPr>
+        <w:rFonts w:hint="default"/>
+      </w:rPr>
+    </w:lvl>
+    <w:lvl w:ilvl="1" w:tplc="FFFFFFFF" w:tentative="1">
+      <w:start w:val="1"/>
+      <w:numFmt w:val="bullet"/>
+      <w:lvlText w:val="o"/>
+      <w:lvlJc w:val="left"/>
+      <w:pPr>
+        <w:ind w:left="1440" w:hanging="360"/>
+      </w:pPr>
+      <w:rPr>
+        <w:rFonts w:ascii="Courier New" w:hAnsi="Courier New" w:cs="Courier New" w:hint="default"/>
+      </w:rPr>
+    </w:lvl>
+    <w:lvl w:ilvl="2" w:tplc="FFFFFFFF" w:tentative="1">
+      <w:start w:val="1"/>
+      <w:numFmt w:val="bullet"/>
+      <w:lvlText w:val=""/>
+      <w:lvlJc w:val="left"/>
+      <w:pPr>
+        <w:ind w:left="2160" w:hanging="360"/>
+      </w:pPr>
+      <w:rPr>
+        <w:rFonts w:ascii="Wingdings" w:hAnsi="Wingdings" w:hint="default"/>
+      </w:rPr>
+    </w:lvl>
+    <w:lvl w:ilvl="3" w:tplc="FFFFFFFF" w:tentative="1">
+      <w:start w:val="1"/>
+      <w:numFmt w:val="bullet"/>
+      <w:lvlText w:val=""/>
+      <w:lvlJc w:val="left"/>
+      <w:pPr>
+        <w:ind w:left="2880" w:hanging="360"/>
+      </w:pPr>
+      <w:rPr>
+        <w:rFonts w:ascii="Symbol" w:hAnsi="Symbol" w:hint="default"/>
+      </w:rPr>
+    </w:lvl>
+    <w:lvl w:ilvl="4" w:tplc="FFFFFFFF" w:tentative="1">
+      <w:start w:val="1"/>
+      <w:numFmt w:val="bullet"/>
+      <w:lvlText w:val="o"/>
+      <w:lvlJc w:val="left"/>
+      <w:pPr>
+        <w:ind w:left="3600" w:hanging="360"/>
+      </w:pPr>
+      <w:rPr>
+        <w:rFonts w:ascii="Courier New" w:hAnsi="Courier New" w:cs="Courier New" w:hint="default"/>
+      </w:rPr>
+    </w:lvl>
+    <w:lvl w:ilvl="5" w:tplc="FFFFFFFF" w:tentative="1">
+      <w:start w:val="1"/>
+      <w:numFmt w:val="bullet"/>
+      <w:lvlText w:val=""/>
+      <w:lvlJc w:val="left"/>
+      <w:pPr>
+        <w:ind w:left="4320" w:hanging="360"/>
+      </w:pPr>
+      <w:rPr>
+        <w:rFonts w:ascii="Wingdings" w:hAnsi="Wingdings" w:hint="default"/>
+      </w:rPr>
+    </w:lvl>
+    <w:lvl w:ilvl="6" w:tplc="FFFFFFFF" w:tentative="1">
+      <w:start w:val="1"/>
+      <w:numFmt w:val="bullet"/>
+      <w:lvlText w:val=""/>
+      <w:lvlJc w:val="left"/>
+      <w:pPr>
+        <w:ind w:left="5040" w:hanging="360"/>
+      </w:pPr>
+      <w:rPr>
+        <w:rFonts w:ascii="Symbol" w:hAnsi="Symbol" w:hint="default"/>
+      </w:rPr>
+    </w:lvl>
+    <w:lvl w:ilvl="7" w:tplc="FFFFFFFF" w:tentative="1">
+      <w:start w:val="1"/>
+      <w:numFmt w:val="bullet"/>
+      <w:lvlText w:val="o"/>
+      <w:lvlJc w:val="left"/>
+      <w:pPr>
+        <w:ind w:left="5760" w:hanging="360"/>
+      </w:pPr>
+      <w:rPr>
+        <w:rFonts w:ascii="Courier New" w:hAnsi="Courier New" w:cs="Courier New" w:hint="default"/>
+      </w:rPr>
+    </w:lvl>
+    <w:lvl w:ilvl="8" w:tplc="FFFFFFFF" w:tentative="1">
+      <w:start w:val="1"/>
+      <w:numFmt w:val="bullet"/>
+      <w:lvlText w:val=""/>
+      <w:lvlJc w:val="left"/>
+      <w:pPr>
+        <w:ind w:left="6480" w:hanging="360"/>
+      </w:pPr>
+      <w:rPr>
+        <w:rFonts w:ascii="Wingdings" w:hAnsi="Wingdings" w:hint="default"/>
+      </w:rPr>
+    </w:lvl>
+  </w:abstractNum>
+  <w:abstractNum w:abstractNumId="1" w15:restartNumberingAfterBreak="0">
+    <w:nsid w:val="438874FB"/>
+    <w:multiLevelType w:val="hybridMultilevel"/>
+    <w:tmpl w:val="E1F86FC4"/>
+    <w:lvl w:ilvl="0" w:tplc="0809000F">
+      <w:start w:val="1"/>
+      <w:numFmt w:val="decimal"/>
+      <w:lvlText w:val="%1."/>
+      <w:lvlJc w:val="left"/>
+      <w:pPr>
+        <w:ind w:left="720" w:hanging="360"/>
+      </w:pPr>
+    </w:lvl>
+    <w:lvl w:ilvl="1" w:tplc="72AC9146">
+      <w:numFmt w:val="bullet"/>
+      <w:lvlText w:val="-"/>
+      <w:lvlJc w:val="left"/>
+      <w:pPr>
+        <w:ind w:left="1440" w:hanging="360"/>
+      </w:pPr>
+      <w:rPr>
+        <w:rFonts w:ascii="Calibri" w:eastAsiaTheme="minorHAnsi" w:hAnsi="Calibri" w:cs="Calibri" w:hint="default"/>
+      </w:rPr>
+    </w:lvl>
+    <w:lvl w:ilvl="2" w:tplc="0809001B" w:tentative="1">
+      <w:start w:val="1"/>
+      <w:numFmt w:val="lowerRoman"/>
+      <w:lvlText w:val="%3."/>
+      <w:lvlJc w:val="right"/>
+      <w:pPr>
+        <w:ind w:left="2160" w:hanging="180"/>
+      </w:pPr>
+    </w:lvl>
+    <w:lvl w:ilvl="3" w:tplc="0809000F" w:tentative="1">
+      <w:start w:val="1"/>
+      <w:numFmt w:val="decimal"/>
+      <w:lvlText w:val="%4."/>
+      <w:lvlJc w:val="left"/>
+      <w:pPr>
+        <w:ind w:left="2880" w:hanging="360"/>
+      </w:pPr>
+    </w:lvl>
+    <w:lvl w:ilvl="4" w:tplc="08090019" w:tentative="1">
+      <w:start w:val="1"/>
+      <w:numFmt w:val="lowerLetter"/>
+      <w:lvlText w:val="%5."/>
+      <w:lvlJc w:val="left"/>
+      <w:pPr>
+        <w:ind w:left="3600" w:hanging="360"/>
+      </w:pPr>
+    </w:lvl>
+    <w:lvl w:ilvl="5" w:tplc="0809001B" w:tentative="1">
+      <w:start w:val="1"/>
+      <w:numFmt w:val="lowerRoman"/>
+      <w:lvlText w:val="%6."/>
+      <w:lvlJc w:val="right"/>
+      <w:pPr>
+        <w:ind w:left="4320" w:hanging="180"/>
+      </w:pPr>
+    </w:lvl>
+    <w:lvl w:ilvl="6" w:tplc="0809000F" w:tentative="1">
+      <w:start w:val="1"/>
+      <w:numFmt w:val="decimal"/>
+      <w:lvlText w:val="%7."/>
+      <w:lvlJc w:val="left"/>
+      <w:pPr>
+        <w:ind w:left="5040" w:hanging="360"/>
+      </w:pPr>
+    </w:lvl>
+    <w:lvl w:ilvl="7" w:tplc="08090019" w:tentative="1">
+      <w:start w:val="1"/>
+      <w:numFmt w:val="lowerLetter"/>
+      <w:lvlText w:val="%8."/>
+      <w:lvlJc w:val="left"/>
+      <w:pPr>
+        <w:ind w:left="5760" w:hanging="360"/>
+      </w:pPr>
+    </w:lvl>
+    <w:lvl w:ilvl="8" w:tplc="0809001B" w:tentative="1">
+      <w:start w:val="1"/>
+      <w:numFmt w:val="lowerRoman"/>
+      <w:lvlText w:val="%9."/>
+      <w:lvlJc w:val="right"/>
+      <w:pPr>
+        <w:ind w:left="6480" w:hanging="180"/>
+      </w:pPr>
+    </w:lvl>
+  </w:abstractNum>
+  <w:abstractNum w:abstractNumId="2" w15:restartNumberingAfterBreak="0">
+    <w:nsid w:val="61122D1A"/>
+    <w:multiLevelType w:val="hybridMultilevel"/>
+    <w:tmpl w:val="595A57C8"/>
+    <w:lvl w:ilvl="0" w:tplc="08F62994">
+      <w:numFmt w:val="bullet"/>
+      <w:lvlText w:val="-"/>
+      <w:lvlJc w:val="left"/>
+      <w:pPr>
+        <w:ind w:left="720" w:hanging="360"/>
+      </w:pPr>
+      <w:rPr>
+        <w:rFonts w:ascii="Calibri" w:eastAsiaTheme="minorHAnsi" w:hAnsi="Calibri" w:cs="Calibri" w:hint="default"/>
+      </w:rPr>
+    </w:lvl>
+    <w:lvl w:ilvl="1" w:tplc="08090003" w:tentative="1">
+      <w:start w:val="1"/>
+      <w:numFmt w:val="bullet"/>
+      <w:lvlText w:val="o"/>
+      <w:lvlJc w:val="left"/>
+      <w:pPr>
+        <w:ind w:left="1440" w:hanging="360"/>
+      </w:pPr>
+      <w:rPr>
+        <w:rFonts w:ascii="Courier New" w:hAnsi="Courier New" w:cs="Courier New" w:hint="default"/>
+      </w:rPr>
+    </w:lvl>
+    <w:lvl w:ilvl="2" w:tplc="08090005" w:tentative="1">
+      <w:start w:val="1"/>
+      <w:numFmt w:val="bullet"/>
+      <w:lvlText w:val=""/>
+      <w:lvlJc w:val="left"/>
+      <w:pPr>
+        <w:ind w:left="2160" w:hanging="360"/>
+      </w:pPr>
+      <w:rPr>
+        <w:rFonts w:ascii="Wingdings" w:hAnsi="Wingdings" w:hint="default"/>
+      </w:rPr>
+    </w:lvl>
+    <w:lvl w:ilvl="3" w:tplc="08090001" w:tentative="1">
+      <w:start w:val="1"/>
+      <w:numFmt w:val="bullet"/>
+      <w:lvlText w:val=""/>
+      <w:lvlJc w:val="left"/>
+      <w:pPr>
+        <w:ind w:left="2880" w:hanging="360"/>
+      </w:pPr>
+      <w:rPr>
+        <w:rFonts w:ascii="Symbol" w:hAnsi="Symbol" w:hint="default"/>
+      </w:rPr>
+    </w:lvl>
+    <w:lvl w:ilvl="4" w:tplc="08090003" w:tentative="1">
+      <w:start w:val="1"/>
+      <w:numFmt w:val="bullet"/>
+      <w:lvlText w:val="o"/>
+      <w:lvlJc w:val="left"/>
+      <w:pPr>
+        <w:ind w:left="3600" w:hanging="360"/>
+      </w:pPr>
+      <w:rPr>
+        <w:rFonts w:ascii="Courier New" w:hAnsi="Courier New" w:cs="Courier New" w:hint="default"/>
+      </w:rPr>
+    </w:lvl>
+    <w:lvl w:ilvl="5" w:tplc="08090005" w:tentative="1">
+      <w:start w:val="1"/>
+      <w:numFmt w:val="bullet"/>
+      <w:lvlText w:val=""/>
+      <w:lvlJc w:val="left"/>
+      <w:pPr>
+        <w:ind w:left="4320" w:hanging="360"/>
+      </w:pPr>
+      <w:rPr>
+        <w:rFonts w:ascii="Wingdings" w:hAnsi="Wingdings" w:hint="default"/>
+      </w:rPr>
+    </w:lvl>
+    <w:lvl w:ilvl="6" w:tplc="08090001" w:tentative="1">
+      <w:start w:val="1"/>
+      <w:numFmt w:val="bullet"/>
+      <w:lvlText w:val=""/>
+      <w:lvlJc w:val="left"/>
+      <w:pPr>
+        <w:ind w:left="5040" w:hanging="360"/>
+      </w:pPr>
+      <w:rPr>
+        <w:rFonts w:ascii="Symbol" w:hAnsi="Symbol" w:hint="default"/>
+      </w:rPr>
+    </w:lvl>
+    <w:lvl w:ilvl="7" w:tplc="08090003" w:tentative="1">
+      <w:start w:val="1"/>
+      <w:numFmt w:val="bullet"/>
+      <w:lvlText w:val="o"/>
+      <w:lvlJc w:val="left"/>
+      <w:pPr>
+        <w:ind w:left="5760" w:hanging="360"/>
+      </w:pPr>
+      <w:rPr>
+        <w:rFonts w:ascii="Courier New" w:hAnsi="Courier New" w:cs="Courier New" w:hint="default"/>
+      </w:rPr>
+    </w:lvl>
+    <w:lvl w:ilvl="8" w:tplc="08090005" w:tentative="1">
+      <w:start w:val="1"/>
+      <w:numFmt w:val="bullet"/>
+      <w:lvlText w:val=""/>
+      <w:lvlJc w:val="left"/>
+      <w:pPr>
+        <w:ind w:left="6480" w:hanging="360"/>
+      </w:pPr>
+      <w:rPr>
+        <w:rFonts w:ascii="Wingdings" w:hAnsi="Wingdings" w:hint="default"/>
+      </w:rPr>
+    </w:lvl>
+  </w:abstractNum>
+  <w:abstractNum w:abstractNumId="3" w15:restartNumberingAfterBreak="0">
+    <w:nsid w:val="77CD3989"/>
+    <w:multiLevelType w:val="hybridMultilevel"/>
+    <w:tmpl w:val="0DA6E77C"/>
+    <w:lvl w:ilvl="0" w:tplc="08090001">
+      <w:start w:val="1"/>
+      <w:numFmt w:val="bullet"/>
+      <w:lvlText w:val=""/>
+      <w:lvlJc w:val="left"/>
+      <w:pPr>
+        <w:ind w:left="720" w:hanging="360"/>
+      </w:pPr>
+      <w:rPr>
+        <w:rFonts w:ascii="Symbol" w:hAnsi="Symbol" w:hint="default"/>
+      </w:rPr>
+    </w:lvl>
+    <w:lvl w:ilvl="1" w:tplc="08090003" w:tentative="1">
+      <w:start w:val="1"/>
+      <w:numFmt w:val="bullet"/>
+      <w:lvlText w:val="o"/>
+      <w:lvlJc w:val="left"/>
+      <w:pPr>
+        <w:ind w:left="1440" w:hanging="360"/>
+      </w:pPr>
+      <w:rPr>
+        <w:rFonts w:ascii="Courier New" w:hAnsi="Courier New" w:cs="Courier New" w:hint="default"/>
+      </w:rPr>
+    </w:lvl>
+    <w:lvl w:ilvl="2" w:tplc="08090005" w:tentative="1">
+      <w:start w:val="1"/>
+      <w:numFmt w:val="bullet"/>
+      <w:lvlText w:val=""/>
+      <w:lvlJc w:val="left"/>
+      <w:pPr>
+        <w:ind w:left="2160" w:hanging="360"/>
+      </w:pPr>
+      <w:rPr>
+        <w:rFonts w:ascii="Wingdings" w:hAnsi="Wingdings" w:hint="default"/>
+      </w:rPr>
+    </w:lvl>
+    <w:lvl w:ilvl="3" w:tplc="08090001" w:tentative="1">
+      <w:start w:val="1"/>
+      <w:numFmt w:val="bullet"/>
+      <w:lvlText w:val=""/>
+      <w:lvlJc w:val="left"/>
+      <w:pPr>
+        <w:ind w:left="2880" w:hanging="360"/>
+      </w:pPr>
+      <w:rPr>
+        <w:rFonts w:ascii="Symbol" w:hAnsi="Symbol" w:hint="default"/>
+      </w:rPr>
+    </w:lvl>
+    <w:lvl w:ilvl="4" w:tplc="08090003" w:tentative="1">
+      <w:start w:val="1"/>
+      <w:numFmt w:val="bullet"/>
+      <w:lvlText w:val="o"/>
+      <w:lvlJc w:val="left"/>
+      <w:pPr>
+        <w:ind w:left="3600" w:hanging="360"/>
+      </w:pPr>
+      <w:rPr>
+        <w:rFonts w:ascii="Courier New" w:hAnsi="Courier New" w:cs="Courier New" w:hint="default"/>
+      </w:rPr>
+    </w:lvl>
+    <w:lvl w:ilvl="5" w:tplc="08090005" w:tentative="1">
+      <w:start w:val="1"/>
+      <w:numFmt w:val="bullet"/>
+      <w:lvlText w:val=""/>
+      <w:lvlJc w:val="left"/>
+      <w:pPr>
+        <w:ind w:left="4320" w:hanging="360"/>
+      </w:pPr>
+      <w:rPr>
+        <w:rFonts w:ascii="Wingdings" w:hAnsi="Wingdings" w:hint="default"/>
+      </w:rPr>
+    </w:lvl>
+    <w:lvl w:ilvl="6" w:tplc="08090001" w:tentative="1">
+      <w:start w:val="1"/>
+      <w:numFmt w:val="bullet"/>
+      <w:lvlText w:val=""/>
+      <w:lvlJc w:val="left"/>
+      <w:pPr>
+        <w:ind w:left="5040" w:hanging="360"/>
+      </w:pPr>
+      <w:rPr>
+        <w:rFonts w:ascii="Symbol" w:hAnsi="Symbol" w:hint="default"/>
+      </w:rPr>
+    </w:lvl>
+    <w:lvl w:ilvl="7" w:tplc="08090003" w:tentative="1">
+      <w:start w:val="1"/>
+      <w:numFmt w:val="bullet"/>
+      <w:lvlText w:val="o"/>
+      <w:lvlJc w:val="left"/>
+      <w:pPr>
+        <w:ind w:left="5760" w:hanging="360"/>
+      </w:pPr>
+      <w:rPr>
+        <w:rFonts w:ascii="Courier New" w:hAnsi="Courier New" w:cs="Courier New" w:hint="default"/>
+      </w:rPr>
+    </w:lvl>
+    <w:lvl w:ilvl="8" w:tplc="08090005" w:tentative="1">
+      <w:start w:val="1"/>
+      <w:numFmt w:val="bullet"/>
+      <w:lvlText w:val=""/>
+      <w:lvlJc w:val="left"/>
+      <w:pPr>
+        <w:ind w:left="6480" w:hanging="360"/>
+      </w:pPr>
+      <w:rPr>
+        <w:rFonts w:ascii="Wingdings" w:hAnsi="Wingdings" w:hint="default"/>
+      </w:rPr>
+    </w:lvl>
+  </w:abstractNum>
+  <w:abstractNum w:abstractNumId="4" w15:restartNumberingAfterBreak="0">
+    <w:nsid w:val="78412B5B"/>
+    <w:multiLevelType w:val="hybridMultilevel"/>
+    <w:tmpl w:val="F47E3668"/>
+    <w:lvl w:ilvl="0" w:tplc="0809000F">
+      <w:start w:val="1"/>
+      <w:numFmt w:val="decimal"/>
+      <w:lvlText w:val="%1."/>
+      <w:lvlJc w:val="left"/>
+      <w:pPr>
+        <w:ind w:left="720" w:hanging="360"/>
+      </w:pPr>
+    </w:lvl>
+    <w:lvl w:ilvl="1" w:tplc="08090019" w:tentative="1">
+      <w:start w:val="1"/>
+      <w:numFmt w:val="lowerLetter"/>
+      <w:lvlText w:val="%2."/>
+      <w:lvlJc w:val="left"/>
+      <w:pPr>
+        <w:ind w:left="1440" w:hanging="360"/>
+      </w:pPr>
+    </w:lvl>
+    <w:lvl w:ilvl="2" w:tplc="0809001B" w:tentative="1">
+      <w:start w:val="1"/>
+      <w:numFmt w:val="lowerRoman"/>
+      <w:lvlText w:val="%3."/>
+      <w:lvlJc w:val="right"/>
+      <w:pPr>
+        <w:ind w:left="2160" w:hanging="180"/>
+      </w:pPr>
+    </w:lvl>
+    <w:lvl w:ilvl="3" w:tplc="0809000F" w:tentative="1">
+      <w:start w:val="1"/>
+      <w:numFmt w:val="decimal"/>
+      <w:lvlText w:val="%4."/>
+      <w:lvlJc w:val="left"/>
+      <w:pPr>
+        <w:ind w:left="2880" w:hanging="360"/>
+      </w:pPr>
+    </w:lvl>
+    <w:lvl w:ilvl="4" w:tplc="08090019" w:tentative="1">
+      <w:start w:val="1"/>
+      <w:numFmt w:val="lowerLetter"/>
+      <w:lvlText w:val="%5."/>
+      <w:lvlJc w:val="left"/>
+      <w:pPr>
+        <w:ind w:left="3600" w:hanging="360"/>
+      </w:pPr>
+    </w:lvl>
+    <w:lvl w:ilvl="5" w:tplc="0809001B" w:tentative="1">
+      <w:start w:val="1"/>
+      <w:numFmt w:val="lowerRoman"/>
+      <w:lvlText w:val="%6."/>
+      <w:lvlJc w:val="right"/>
+      <w:pPr>
+        <w:ind w:left="4320" w:hanging="180"/>
+      </w:pPr>
+    </w:lvl>
+    <w:lvl w:ilvl="6" w:tplc="0809000F" w:tentative="1">
+      <w:start w:val="1"/>
+      <w:numFmt w:val="decimal"/>
+      <w:lvlText w:val="%7."/>
+      <w:lvlJc w:val="left"/>
+      <w:pPr>
+        <w:ind w:left="5040" w:hanging="360"/>
+      </w:pPr>
+    </w:lvl>
+    <w:lvl w:ilvl="7" w:tplc="08090019" w:tentative="1">
+      <w:start w:val="1"/>
+      <w:numFmt w:val="lowerLetter"/>
+      <w:lvlText w:val="%8."/>
+      <w:lvlJc w:val="left"/>
+      <w:pPr>
+        <w:ind w:left="5760" w:hanging="360"/>
+      </w:pPr>
+    </w:lvl>
+    <w:lvl w:ilvl="8" w:tplc="0809001B" w:tentative="1">
+      <w:start w:val="1"/>
+      <w:numFmt w:val="lowerRoman"/>
+      <w:lvlText w:val="%9."/>
+      <w:lvlJc w:val="right"/>
+      <w:pPr>
+        <w:ind w:left="6480" w:hanging="180"/>
+      </w:pPr>
+    </w:lvl>
+  </w:abstractNum>
+  <w:num w:numId="1" w16cid:durableId="1142693659">
+    <w:abstractNumId w:val="3"/>
+  </w:num>
+  <w:num w:numId="2" w16cid:durableId="224150537">
+    <w:abstractNumId w:val="0"/>
+  </w:num>
+  <w:num w:numId="3" w16cid:durableId="1784106272">
+    <w:abstractNumId w:val="4"/>
+  </w:num>
+  <w:num w:numId="4" w16cid:durableId="1460952997">
+    <w:abstractNumId w:val="2"/>
+  </w:num>
+  <w:num w:numId="5" w16cid:durableId="1000935776">
+    <w:abstractNumId w:val="1"/>
+  </w:num>
+</w:numbering>
 </file>
 
 <file path=word/styles.xml><?xml version="1.0" encoding="utf-8"?>
@@ -926,6 +2333,17 @@
     <w:semiHidden/>
     <w:unhideWhenUsed/>
   </w:style>
+  <w:style w:type="paragraph" w:styleId="ListParagraph">
+    <w:name w:val="List Paragraph"/>
+    <w:basedOn w:val="Normal"/>
+    <w:uiPriority w:val="34"/>
+    <w:qFormat/>
+    <w:rsid w:val="005429A0"/>
+    <w:pPr>
+      <w:ind w:left="720"/>
+      <w:contextualSpacing/>
+    </w:pPr>
+  </w:style>
 </w:styles>
 </file>
 

</xml_diff>